<commit_message>
Push: chapter 1, 2, 3 cs520 translated to vietnamese
</commit_message>
<xml_diff>
--- a/_word/2021-06-25-what-is-knowledge-graph.docx
+++ b/_word/2021-06-25-what-is-knowledge-graph.docx
@@ -4,25 +4,22 @@
   <w:body>
     <w:p>
       <w:pPr>
-        <w:pStyle w:val="Normal"/>
-        <w:bidi w:val="0"/>
+        <w:pStyle w:val="Heading1"/>
+        <w:numPr>
+          <w:ilvl w:val="0"/>
+          <w:numId w:val="2"/>
+        </w:numPr>
+        <w:spacing w:before="240" w:after="120"/>
         <w:jc w:val="center"/>
         <w:rPr>
-          <w:b/>
-          <w:b/>
-          <w:bCs/>
           <w:color w:val="C9211E"/>
-          <w:sz w:val="28"/>
-          <w:szCs w:val="28"/>
         </w:rPr>
       </w:pPr>
+      <w:bookmarkStart w:id="0" w:name="__RefHeading___Toc447_3672256279"/>
+      <w:bookmarkEnd w:id="0"/>
       <w:r>
         <w:rPr>
-          <w:b/>
-          <w:bCs/>
           <w:color w:val="C9211E"/>
-          <w:sz w:val="28"/>
-          <w:szCs w:val="28"/>
         </w:rPr>
         <w:t>ĐỒ THỊ TRI THỨC -  KNOWLEDGE GRAPH</w:t>
       </w:r>
@@ -230,56 +227,29 @@
     </w:p>
     <w:p>
       <w:pPr>
-        <w:pStyle w:val="Normal"/>
-        <w:bidi w:val="0"/>
-        <w:jc w:val="left"/>
-        <w:rPr/>
-      </w:pPr>
-      <w:r>
-        <w:rPr/>
-      </w:r>
-    </w:p>
-    <w:p>
-      <w:pPr>
-        <w:pStyle w:val="Normal"/>
-        <w:bidi w:val="0"/>
-        <w:jc w:val="center"/>
-        <w:rPr>
-          <w:b/>
-          <w:b/>
-          <w:bCs/>
-          <w:color w:val="C9211E"/>
-          <w:sz w:val="28"/>
-          <w:szCs w:val="28"/>
-        </w:rPr>
-      </w:pPr>
-      <w:r>
-        <w:rPr>
-          <w:b/>
-          <w:bCs/>
-          <w:color w:val="C9211E"/>
-          <w:sz w:val="28"/>
-          <w:szCs w:val="28"/>
-        </w:rPr>
+        <w:pStyle w:val="Heading1"/>
+        <w:rPr/>
+      </w:pPr>
+      <w:bookmarkStart w:id="1" w:name="__RefHeading___Toc449_3672256279"/>
+      <w:bookmarkEnd w:id="1"/>
+      <w:r>
+        <w:rPr/>
         <w:t>WHAT IS A KNOWLEDGE GRAPH?</w:t>
       </w:r>
     </w:p>
     <w:p>
       <w:pPr>
-        <w:pStyle w:val="Normal"/>
-        <w:bidi w:val="0"/>
-        <w:jc w:val="left"/>
+        <w:pStyle w:val="Heading2"/>
         <w:rPr>
           <w:b/>
           <w:b/>
           <w:bCs/>
         </w:rPr>
       </w:pPr>
-      <w:r>
-        <w:rPr>
-          <w:b/>
-          <w:bCs/>
-        </w:rPr>
+      <w:bookmarkStart w:id="2" w:name="__RefHeading___Toc451_3672256279"/>
+      <w:bookmarkEnd w:id="2"/>
+      <w:r>
+        <w:rPr/>
         <w:t>1. Giới thiệu</w:t>
       </w:r>
     </w:p>
@@ -288,104 +258,87 @@
         <w:pStyle w:val="Normal"/>
         <w:bidi w:val="0"/>
         <w:jc w:val="left"/>
+        <w:rPr/>
+      </w:pPr>
+      <w:r>
+        <w:rPr/>
+        <w:t>Đồ thị tri thức là trừu tượng rất hợp lý cho việc tổ chức tri thức có cấu trúc của thế giới trên Internet, và như một cách tích hợp rút trích thông tin từ nhiều nguồn dữ liệu. Đồ thị tri thức cũng đóng vai trò trung tâm trong Machine Learning (Học Máy) như một phương pháp kết hợp tri thức nhân loại, như một mục tiêu biểu diễn tri thức (Knowledge Representation) với những tri thức đã được rút trích, và giải thích những gì học được.</w:t>
+      </w:r>
+    </w:p>
+    <w:p>
+      <w:pPr>
+        <w:pStyle w:val="Normal"/>
+        <w:bidi w:val="0"/>
+        <w:jc w:val="left"/>
+        <w:rPr/>
+      </w:pPr>
+      <w:r>
+        <w:rPr/>
+      </w:r>
+    </w:p>
+    <w:p>
+      <w:pPr>
+        <w:pStyle w:val="Normal"/>
+        <w:bidi w:val="0"/>
+        <w:jc w:val="left"/>
+        <w:rPr/>
+      </w:pPr>
+      <w:r>
+        <w:rPr/>
+        <w:t>Mục đích của chúng ta ở đây là để giải thích những thuật ngữ (terminology), khái niệm (concepts) và cách sử dụng của Đồ thị tri thức trong một cách hiểu đơn giản. Chúng ta không tổ chức một khảo sát toàn diện về những công trình quá khứ và hiện tại về đề tài Đồ thị tri thức.</w:t>
+      </w:r>
+    </w:p>
+    <w:p>
+      <w:pPr>
+        <w:pStyle w:val="Normal"/>
+        <w:bidi w:val="0"/>
+        <w:jc w:val="left"/>
+        <w:rPr/>
+      </w:pPr>
+      <w:r>
+        <w:rPr/>
+      </w:r>
+    </w:p>
+    <w:p>
+      <w:pPr>
+        <w:pStyle w:val="Normal"/>
+        <w:bidi w:val="0"/>
+        <w:jc w:val="left"/>
+        <w:rPr/>
+      </w:pPr>
+      <w:r>
+        <w:rPr/>
+        <w:t>Chúng ta sẽ bắt đầu bằng cách định nghĩa về đồ thị tri thức, một vài ứng dụng mà đóng góp vào sự phát triển phổ biến của Đồ thị tri thức, sau đó sử dụng Đồ thị tri thức vào trong Machine Learning (Học Máy). Chúng ta sẽ kết lại chương bằng một tổng kết chung về những điểm mới và khác biệt về phương pháp Đồ thị tri thức trong thời gian gần đây.</w:t>
+      </w:r>
+    </w:p>
+    <w:p>
+      <w:pPr>
+        <w:pStyle w:val="Normal"/>
+        <w:bidi w:val="0"/>
+        <w:jc w:val="left"/>
+        <w:rPr/>
+      </w:pPr>
+      <w:r>
+        <w:rPr/>
+      </w:r>
+    </w:p>
+    <w:p>
+      <w:pPr>
+        <w:pStyle w:val="Heading2"/>
+        <w:numPr>
+          <w:ilvl w:val="1"/>
+          <w:numId w:val="2"/>
+        </w:numPr>
         <w:rPr>
           <w:b/>
           <w:b/>
           <w:bCs/>
         </w:rPr>
       </w:pPr>
-      <w:r>
-        <w:rPr>
-          <w:b/>
-          <w:bCs/>
-        </w:rPr>
-      </w:r>
-    </w:p>
-    <w:p>
-      <w:pPr>
-        <w:pStyle w:val="Normal"/>
-        <w:bidi w:val="0"/>
-        <w:jc w:val="left"/>
-        <w:rPr/>
-      </w:pPr>
-      <w:r>
-        <w:rPr/>
-        <w:t>Đồ thị tri thức là trừu tượng rất hợp lý cho việc tổ chức tri thức có cấu trúc của thế giới trên Internet, và như một cách tích hợp rút trích thông tin từ nhiều nguồn dữ liệu. Đồ thị tri thức cũng đóng vai trò trung tâm trong Machine Learning (Học Máy) như một phương pháp kết hợp tri thức nhân loại, như một mục tiêu biểu diễn tri thức (Knowledge Representation) với những tri thức đã được rút trích, và giải thích những gì học được.</w:t>
-      </w:r>
-    </w:p>
-    <w:p>
-      <w:pPr>
-        <w:pStyle w:val="Normal"/>
-        <w:bidi w:val="0"/>
-        <w:jc w:val="left"/>
-        <w:rPr/>
-      </w:pPr>
-      <w:r>
-        <w:rPr/>
-      </w:r>
-    </w:p>
-    <w:p>
-      <w:pPr>
-        <w:pStyle w:val="Normal"/>
-        <w:bidi w:val="0"/>
-        <w:jc w:val="left"/>
-        <w:rPr/>
-      </w:pPr>
-      <w:r>
-        <w:rPr/>
-        <w:t>Mục đích của chúng ta ở đây là để giải thích những thuật ngữ (terminology), khái niệm (concepts) và cách sử dụng của Đồ thị tri thức trong một cách hiểu đơn giản. Chúng ta không tổ chức một khảo sát toàn diện về những công trình quá khứ và hiện tại về đề tài Đồ thị tri thức.</w:t>
-      </w:r>
-    </w:p>
-    <w:p>
-      <w:pPr>
-        <w:pStyle w:val="Normal"/>
-        <w:bidi w:val="0"/>
-        <w:jc w:val="left"/>
-        <w:rPr/>
-      </w:pPr>
-      <w:r>
-        <w:rPr/>
-      </w:r>
-    </w:p>
-    <w:p>
-      <w:pPr>
-        <w:pStyle w:val="Normal"/>
-        <w:bidi w:val="0"/>
-        <w:jc w:val="left"/>
-        <w:rPr/>
-      </w:pPr>
-      <w:r>
-        <w:rPr/>
-        <w:t>Chúng ta sẽ bắt đầu bằng cách định nghĩa về đồ thị tri thức, một vài ứng dụng mà đóng góp vào sự phát triển phổ biến của Đồ thị tri thức, sau đó sử dụng Đồ thị tri thức vào trong Machine Learning (Học Máy). Chúng ta sẽ kết lại chương bằng một tổng kết chung về những điểm mới và khác biệt về phương pháp Đồ thị tri thức trong thời gian gần đây.</w:t>
-      </w:r>
-    </w:p>
-    <w:p>
-      <w:pPr>
-        <w:pStyle w:val="Normal"/>
-        <w:bidi w:val="0"/>
-        <w:jc w:val="left"/>
-        <w:rPr/>
-      </w:pPr>
-      <w:r>
-        <w:rPr/>
-      </w:r>
-    </w:p>
-    <w:p>
-      <w:pPr>
-        <w:pStyle w:val="Normal"/>
-        <w:bidi w:val="0"/>
-        <w:jc w:val="left"/>
-        <w:rPr>
-          <w:b/>
-          <w:b/>
-          <w:bCs/>
-        </w:rPr>
-      </w:pPr>
-      <w:r>
-        <w:rPr>
-          <w:b/>
-          <w:bCs/>
-        </w:rPr>
+      <w:bookmarkStart w:id="3" w:name="__RefHeading___Toc453_3672256279"/>
+      <w:bookmarkEnd w:id="3"/>
+      <w:r>
+        <w:rPr/>
         <w:t>2. Định nghĩa Đồ thị tri thức</w:t>
       </w:r>
     </w:p>
@@ -676,20 +629,21 @@
     </w:p>
     <w:p>
       <w:pPr>
-        <w:pStyle w:val="Normal"/>
-        <w:bidi w:val="0"/>
-        <w:jc w:val="left"/>
+        <w:pStyle w:val="Heading2"/>
+        <w:numPr>
+          <w:ilvl w:val="1"/>
+          <w:numId w:val="2"/>
+        </w:numPr>
         <w:rPr>
           <w:b/>
           <w:b/>
           <w:bCs/>
         </w:rPr>
       </w:pPr>
-      <w:r>
-        <w:rPr>
-          <w:b/>
-          <w:bCs/>
-        </w:rPr>
+      <w:bookmarkStart w:id="4" w:name="__RefHeading___Toc455_3672256279"/>
+      <w:bookmarkEnd w:id="4"/>
+      <w:r>
+        <w:rPr/>
         <w:t>3. Những ứng dụng gần đây của Đồ thị tri thức</w:t>
       </w:r>
     </w:p>
@@ -729,20 +683,21 @@
     </w:p>
     <w:p>
       <w:pPr>
-        <w:pStyle w:val="Normal"/>
-        <w:bidi w:val="0"/>
-        <w:jc w:val="left"/>
+        <w:pStyle w:val="Heading3"/>
+        <w:numPr>
+          <w:ilvl w:val="2"/>
+          <w:numId w:val="2"/>
+        </w:numPr>
         <w:rPr>
           <w:b/>
           <w:b/>
           <w:bCs/>
         </w:rPr>
       </w:pPr>
-      <w:r>
-        <w:rPr>
-          <w:b/>
-          <w:bCs/>
-        </w:rPr>
+      <w:bookmarkStart w:id="5" w:name="__RefHeading___Toc457_3672256279"/>
+      <w:bookmarkEnd w:id="5"/>
+      <w:r>
+        <w:rPr/>
         <w:t>3.1 Đồ thị tri thức trong việc tổ chức thông tin trên Internet</w:t>
       </w:r>
     </w:p>
@@ -993,20 +948,21 @@
     </w:p>
     <w:p>
       <w:pPr>
-        <w:pStyle w:val="Normal"/>
-        <w:bidi w:val="0"/>
-        <w:jc w:val="left"/>
+        <w:pStyle w:val="Heading3"/>
+        <w:numPr>
+          <w:ilvl w:val="2"/>
+          <w:numId w:val="2"/>
+        </w:numPr>
         <w:rPr>
           <w:b/>
           <w:b/>
           <w:bCs/>
         </w:rPr>
       </w:pPr>
-      <w:r>
-        <w:rPr>
-          <w:b/>
-          <w:bCs/>
-        </w:rPr>
+      <w:bookmarkStart w:id="6" w:name="__RefHeading___Toc459_3672256279"/>
+      <w:bookmarkEnd w:id="6"/>
+      <w:r>
+        <w:rPr/>
         <w:t>3.2 Đồ thị tri thức trong việc tích hợp dữ liệu trong doanh nghiệp</w:t>
       </w:r>
     </w:p>
@@ -1092,20 +1048,21 @@
     </w:p>
     <w:p>
       <w:pPr>
-        <w:pStyle w:val="Normal"/>
-        <w:bidi w:val="0"/>
-        <w:jc w:val="left"/>
+        <w:pStyle w:val="Heading2"/>
+        <w:numPr>
+          <w:ilvl w:val="1"/>
+          <w:numId w:val="2"/>
+        </w:numPr>
         <w:rPr>
           <w:b/>
           <w:b/>
           <w:bCs/>
         </w:rPr>
       </w:pPr>
-      <w:r>
-        <w:rPr>
-          <w:b/>
-          <w:bCs/>
-        </w:rPr>
+      <w:bookmarkStart w:id="7" w:name="__RefHeading___Toc461_3672256279"/>
+      <w:bookmarkEnd w:id="7"/>
+      <w:r>
+        <w:rPr/>
         <w:t>4. Đồ thị tri thức trong Trí tuệ nhân tạo</w:t>
       </w:r>
     </w:p>
@@ -1237,20 +1194,21 @@
     </w:p>
     <w:p>
       <w:pPr>
-        <w:pStyle w:val="Normal"/>
-        <w:bidi w:val="0"/>
-        <w:jc w:val="left"/>
+        <w:pStyle w:val="Heading3"/>
+        <w:numPr>
+          <w:ilvl w:val="2"/>
+          <w:numId w:val="2"/>
+        </w:numPr>
         <w:rPr>
           <w:b/>
           <w:b/>
           <w:bCs/>
         </w:rPr>
       </w:pPr>
-      <w:r>
-        <w:rPr>
-          <w:b/>
-          <w:bCs/>
-        </w:rPr>
+      <w:bookmarkStart w:id="8" w:name="__RefHeading___Toc463_3672256279"/>
+      <w:bookmarkEnd w:id="8"/>
+      <w:r>
+        <w:rPr/>
         <w:t>4.1 Đồ thị tri thức như đầu ra của Máy học</w:t>
       </w:r>
     </w:p>
@@ -1545,20 +1503,21 @@
     </w:p>
     <w:p>
       <w:pPr>
-        <w:pStyle w:val="Normal"/>
-        <w:bidi w:val="0"/>
-        <w:jc w:val="left"/>
+        <w:pStyle w:val="Heading3"/>
+        <w:numPr>
+          <w:ilvl w:val="2"/>
+          <w:numId w:val="2"/>
+        </w:numPr>
         <w:rPr>
           <w:b/>
           <w:b/>
           <w:bCs/>
         </w:rPr>
       </w:pPr>
-      <w:r>
-        <w:rPr>
-          <w:b/>
-          <w:bCs/>
-        </w:rPr>
+      <w:bookmarkStart w:id="9" w:name="__RefHeading___Toc465_3672256279"/>
+      <w:bookmarkEnd w:id="9"/>
+      <w:r>
+        <w:rPr/>
         <w:t>4.2 Đồ thị tri thức như đầu vào của Máy học</w:t>
       </w:r>
     </w:p>
@@ -3383,20 +3342,21 @@
     </w:p>
     <w:p>
       <w:pPr>
-        <w:pStyle w:val="Normal"/>
-        <w:bidi w:val="0"/>
-        <w:jc w:val="left"/>
+        <w:pStyle w:val="Heading2"/>
+        <w:numPr>
+          <w:ilvl w:val="1"/>
+          <w:numId w:val="2"/>
+        </w:numPr>
         <w:rPr>
           <w:b/>
           <w:b/>
           <w:bCs/>
         </w:rPr>
       </w:pPr>
-      <w:r>
-        <w:rPr>
-          <w:b/>
-          <w:bCs/>
-        </w:rPr>
+      <w:bookmarkStart w:id="10" w:name="__RefHeading___Toc467_3672256279"/>
+      <w:bookmarkEnd w:id="10"/>
+      <w:r>
+        <w:rPr/>
         <w:t>5. Tổng kết</w:t>
       </w:r>
     </w:p>
@@ -3652,14 +3612,12 @@
         <w:rPr/>
         <w:t xml:space="preserve">Bài giảng gốc: </w:t>
       </w:r>
-      <w:hyperlink r:id="rId6">
-        <w:r>
-          <w:rPr>
-            <w:rStyle w:val="InternetLink"/>
-          </w:rPr>
-          <w:t>https://web.stanford.edu/class/cs520/2020/notes/What_is_a_Knowledge_Graph.html</w:t>
-        </w:r>
-      </w:hyperlink>
+      <w:r>
+        <w:rPr>
+          <w:rStyle w:val="InternetLink"/>
+        </w:rPr>
+        <w:t>https://web.stanford.edu/class/cs520/2020/notes/What_is_a_Knowledge_Graph.html</w:t>
+      </w:r>
     </w:p>
     <w:p>
       <w:pPr>
@@ -3694,6 +3652,258 @@
     </w:sectPr>
   </w:body>
 </w:document>
+</file>
+
+<file path=word/numbering.xml><?xml version="1.0" encoding="utf-8"?>
+<w:numbering xmlns:w="http://schemas.openxmlformats.org/wordprocessingml/2006/main" xmlns:o="urn:schemas-microsoft-com:office:office" xmlns:r="http://schemas.openxmlformats.org/officeDocument/2006/relationships" xmlns:v="urn:schemas-microsoft-com:vml">
+  <w:abstractNum w:abstractNumId="1">
+    <w:lvl w:ilvl="0">
+      <w:start w:val="1"/>
+      <w:pStyle w:val="Heading1"/>
+      <w:numFmt w:val="none"/>
+      <w:suff w:val="nothing"/>
+      <w:lvlText w:val=""/>
+      <w:lvlJc w:val="left"/>
+      <w:pPr>
+        <w:tabs>
+          <w:tab w:val="num" w:pos="0"/>
+        </w:tabs>
+        <w:ind w:left="0" w:hanging="0"/>
+      </w:pPr>
+    </w:lvl>
+    <w:lvl w:ilvl="1">
+      <w:start w:val="1"/>
+      <w:pStyle w:val="Heading2"/>
+      <w:numFmt w:val="none"/>
+      <w:suff w:val="nothing"/>
+      <w:lvlText w:val=""/>
+      <w:lvlJc w:val="left"/>
+      <w:pPr>
+        <w:tabs>
+          <w:tab w:val="num" w:pos="0"/>
+        </w:tabs>
+        <w:ind w:left="0" w:hanging="0"/>
+      </w:pPr>
+    </w:lvl>
+    <w:lvl w:ilvl="2">
+      <w:start w:val="1"/>
+      <w:pStyle w:val="Heading3"/>
+      <w:numFmt w:val="none"/>
+      <w:suff w:val="nothing"/>
+      <w:lvlText w:val=""/>
+      <w:lvlJc w:val="left"/>
+      <w:pPr>
+        <w:tabs>
+          <w:tab w:val="num" w:pos="0"/>
+        </w:tabs>
+        <w:ind w:left="0" w:hanging="0"/>
+      </w:pPr>
+    </w:lvl>
+    <w:lvl w:ilvl="3">
+      <w:start w:val="1"/>
+      <w:numFmt w:val="none"/>
+      <w:suff w:val="nothing"/>
+      <w:lvlText w:val=""/>
+      <w:lvlJc w:val="left"/>
+      <w:pPr>
+        <w:tabs>
+          <w:tab w:val="num" w:pos="0"/>
+        </w:tabs>
+        <w:ind w:left="0" w:hanging="0"/>
+      </w:pPr>
+    </w:lvl>
+    <w:lvl w:ilvl="4">
+      <w:start w:val="1"/>
+      <w:numFmt w:val="none"/>
+      <w:suff w:val="nothing"/>
+      <w:lvlText w:val=""/>
+      <w:lvlJc w:val="left"/>
+      <w:pPr>
+        <w:tabs>
+          <w:tab w:val="num" w:pos="0"/>
+        </w:tabs>
+        <w:ind w:left="0" w:hanging="0"/>
+      </w:pPr>
+    </w:lvl>
+    <w:lvl w:ilvl="5">
+      <w:start w:val="1"/>
+      <w:numFmt w:val="none"/>
+      <w:suff w:val="nothing"/>
+      <w:lvlText w:val=""/>
+      <w:lvlJc w:val="left"/>
+      <w:pPr>
+        <w:tabs>
+          <w:tab w:val="num" w:pos="0"/>
+        </w:tabs>
+        <w:ind w:left="0" w:hanging="0"/>
+      </w:pPr>
+    </w:lvl>
+    <w:lvl w:ilvl="6">
+      <w:start w:val="1"/>
+      <w:numFmt w:val="none"/>
+      <w:suff w:val="nothing"/>
+      <w:lvlText w:val=""/>
+      <w:lvlJc w:val="left"/>
+      <w:pPr>
+        <w:tabs>
+          <w:tab w:val="num" w:pos="0"/>
+        </w:tabs>
+        <w:ind w:left="0" w:hanging="0"/>
+      </w:pPr>
+    </w:lvl>
+    <w:lvl w:ilvl="7">
+      <w:start w:val="1"/>
+      <w:numFmt w:val="none"/>
+      <w:suff w:val="nothing"/>
+      <w:lvlText w:val=""/>
+      <w:lvlJc w:val="left"/>
+      <w:pPr>
+        <w:tabs>
+          <w:tab w:val="num" w:pos="0"/>
+        </w:tabs>
+        <w:ind w:left="0" w:hanging="0"/>
+      </w:pPr>
+    </w:lvl>
+    <w:lvl w:ilvl="8">
+      <w:start w:val="1"/>
+      <w:numFmt w:val="none"/>
+      <w:suff w:val="nothing"/>
+      <w:lvlText w:val=""/>
+      <w:lvlJc w:val="left"/>
+      <w:pPr>
+        <w:tabs>
+          <w:tab w:val="num" w:pos="0"/>
+        </w:tabs>
+        <w:ind w:left="0" w:hanging="0"/>
+      </w:pPr>
+    </w:lvl>
+  </w:abstractNum>
+  <w:abstractNum w:abstractNumId="2">
+    <w:lvl w:ilvl="0">
+      <w:start w:val="1"/>
+      <w:numFmt w:val="none"/>
+      <w:suff w:val="nothing"/>
+      <w:lvlText w:val=""/>
+      <w:lvlJc w:val="left"/>
+      <w:pPr>
+        <w:tabs>
+          <w:tab w:val="num" w:pos="0"/>
+        </w:tabs>
+        <w:ind w:left="0" w:hanging="0"/>
+      </w:pPr>
+    </w:lvl>
+    <w:lvl w:ilvl="1">
+      <w:start w:val="1"/>
+      <w:numFmt w:val="none"/>
+      <w:suff w:val="nothing"/>
+      <w:lvlText w:val=""/>
+      <w:lvlJc w:val="left"/>
+      <w:pPr>
+        <w:tabs>
+          <w:tab w:val="num" w:pos="0"/>
+        </w:tabs>
+        <w:ind w:left="0" w:hanging="0"/>
+      </w:pPr>
+    </w:lvl>
+    <w:lvl w:ilvl="2">
+      <w:start w:val="1"/>
+      <w:numFmt w:val="none"/>
+      <w:suff w:val="nothing"/>
+      <w:lvlText w:val=""/>
+      <w:lvlJc w:val="left"/>
+      <w:pPr>
+        <w:tabs>
+          <w:tab w:val="num" w:pos="0"/>
+        </w:tabs>
+        <w:ind w:left="0" w:hanging="0"/>
+      </w:pPr>
+    </w:lvl>
+    <w:lvl w:ilvl="3">
+      <w:start w:val="1"/>
+      <w:numFmt w:val="none"/>
+      <w:suff w:val="nothing"/>
+      <w:lvlText w:val=""/>
+      <w:lvlJc w:val="left"/>
+      <w:pPr>
+        <w:tabs>
+          <w:tab w:val="num" w:pos="0"/>
+        </w:tabs>
+        <w:ind w:left="0" w:hanging="0"/>
+      </w:pPr>
+    </w:lvl>
+    <w:lvl w:ilvl="4">
+      <w:start w:val="1"/>
+      <w:numFmt w:val="none"/>
+      <w:suff w:val="nothing"/>
+      <w:lvlText w:val=""/>
+      <w:lvlJc w:val="left"/>
+      <w:pPr>
+        <w:tabs>
+          <w:tab w:val="num" w:pos="0"/>
+        </w:tabs>
+        <w:ind w:left="0" w:hanging="0"/>
+      </w:pPr>
+    </w:lvl>
+    <w:lvl w:ilvl="5">
+      <w:start w:val="1"/>
+      <w:numFmt w:val="none"/>
+      <w:suff w:val="nothing"/>
+      <w:lvlText w:val=""/>
+      <w:lvlJc w:val="left"/>
+      <w:pPr>
+        <w:tabs>
+          <w:tab w:val="num" w:pos="0"/>
+        </w:tabs>
+        <w:ind w:left="0" w:hanging="0"/>
+      </w:pPr>
+    </w:lvl>
+    <w:lvl w:ilvl="6">
+      <w:start w:val="1"/>
+      <w:numFmt w:val="none"/>
+      <w:suff w:val="nothing"/>
+      <w:lvlText w:val=""/>
+      <w:lvlJc w:val="left"/>
+      <w:pPr>
+        <w:tabs>
+          <w:tab w:val="num" w:pos="0"/>
+        </w:tabs>
+        <w:ind w:left="0" w:hanging="0"/>
+      </w:pPr>
+    </w:lvl>
+    <w:lvl w:ilvl="7">
+      <w:start w:val="1"/>
+      <w:numFmt w:val="none"/>
+      <w:suff w:val="nothing"/>
+      <w:lvlText w:val=""/>
+      <w:lvlJc w:val="left"/>
+      <w:pPr>
+        <w:tabs>
+          <w:tab w:val="num" w:pos="0"/>
+        </w:tabs>
+        <w:ind w:left="0" w:hanging="0"/>
+      </w:pPr>
+    </w:lvl>
+    <w:lvl w:ilvl="8">
+      <w:start w:val="1"/>
+      <w:numFmt w:val="none"/>
+      <w:suff w:val="nothing"/>
+      <w:lvlText w:val=""/>
+      <w:lvlJc w:val="left"/>
+      <w:pPr>
+        <w:tabs>
+          <w:tab w:val="num" w:pos="0"/>
+        </w:tabs>
+        <w:ind w:left="0" w:hanging="0"/>
+      </w:pPr>
+    </w:lvl>
+  </w:abstractNum>
+  <w:num w:numId="1">
+    <w:abstractNumId w:val="1"/>
+  </w:num>
+  <w:num w:numId="2">
+    <w:abstractNumId w:val="2"/>
+  </w:num>
+</w:numbering>
 </file>
 
 <file path=word/styles.xml><?xml version="1.0" encoding="utf-8"?>
@@ -3733,6 +3943,66 @@
       <w:lang w:val="en-GB" w:eastAsia="zh-CN" w:bidi="hi-IN"/>
     </w:rPr>
   </w:style>
+  <w:style w:type="paragraph" w:styleId="Heading1">
+    <w:name w:val="Heading 1"/>
+    <w:basedOn w:val="Heading"/>
+    <w:next w:val="TextBody"/>
+    <w:qFormat/>
+    <w:pPr>
+      <w:numPr>
+        <w:ilvl w:val="0"/>
+        <w:numId w:val="1"/>
+      </w:numPr>
+      <w:spacing w:before="240" w:after="120"/>
+      <w:outlineLvl w:val="0"/>
+    </w:pPr>
+    <w:rPr>
+      <w:b/>
+      <w:bCs/>
+      <w:sz w:val="36"/>
+      <w:szCs w:val="36"/>
+    </w:rPr>
+  </w:style>
+  <w:style w:type="paragraph" w:styleId="Heading2">
+    <w:name w:val="Heading 2"/>
+    <w:basedOn w:val="Heading"/>
+    <w:next w:val="TextBody"/>
+    <w:qFormat/>
+    <w:pPr>
+      <w:numPr>
+        <w:ilvl w:val="1"/>
+        <w:numId w:val="1"/>
+      </w:numPr>
+      <w:spacing w:before="200" w:after="120"/>
+      <w:outlineLvl w:val="1"/>
+    </w:pPr>
+    <w:rPr>
+      <w:b/>
+      <w:bCs/>
+      <w:sz w:val="32"/>
+      <w:szCs w:val="32"/>
+    </w:rPr>
+  </w:style>
+  <w:style w:type="paragraph" w:styleId="Heading3">
+    <w:name w:val="Heading 3"/>
+    <w:basedOn w:val="Heading"/>
+    <w:next w:val="TextBody"/>
+    <w:qFormat/>
+    <w:pPr>
+      <w:numPr>
+        <w:ilvl w:val="2"/>
+        <w:numId w:val="1"/>
+      </w:numPr>
+      <w:spacing w:before="140" w:after="120"/>
+      <w:outlineLvl w:val="2"/>
+    </w:pPr>
+    <w:rPr>
+      <w:b/>
+      <w:bCs/>
+      <w:sz w:val="28"/>
+      <w:szCs w:val="28"/>
+    </w:rPr>
+  </w:style>
   <w:style w:type="character" w:styleId="InternetLink">
     <w:name w:val="Hyperlink"/>
     <w:rPr>
@@ -3740,6 +4010,11 @@
       <w:u w:val="single"/>
       <w:lang w:val="zxx" w:eastAsia="zxx" w:bidi="zxx"/>
     </w:rPr>
+  </w:style>
+  <w:style w:type="character" w:styleId="IndexLink">
+    <w:name w:val="Index Link"/>
+    <w:qFormat/>
+    <w:rPr/>
   </w:style>
   <w:style w:type="paragraph" w:styleId="Heading">
     <w:name w:val="Heading"/>
@@ -3821,5 +4096,70 @@
       <w:bCs/>
     </w:rPr>
   </w:style>
+  <w:style w:type="paragraph" w:styleId="IndexHeading">
+    <w:name w:val="Index Heading"/>
+    <w:basedOn w:val="Heading"/>
+    <w:pPr>
+      <w:suppressLineNumbers/>
+      <w:ind w:left="0" w:hanging="0"/>
+    </w:pPr>
+    <w:rPr>
+      <w:b/>
+      <w:bCs/>
+      <w:sz w:val="32"/>
+      <w:szCs w:val="32"/>
+    </w:rPr>
+  </w:style>
+  <w:style w:type="paragraph" w:styleId="TOAHeading">
+    <w:name w:val="TOA Heading"/>
+    <w:basedOn w:val="IndexHeading"/>
+    <w:qFormat/>
+    <w:pPr>
+      <w:suppressLineNumbers/>
+      <w:ind w:left="0" w:hanging="0"/>
+    </w:pPr>
+    <w:rPr>
+      <w:b/>
+      <w:bCs/>
+      <w:sz w:val="32"/>
+      <w:szCs w:val="32"/>
+    </w:rPr>
+  </w:style>
+  <w:style w:type="paragraph" w:styleId="Contents1">
+    <w:name w:val="TOC 1"/>
+    <w:basedOn w:val="Index"/>
+    <w:pPr>
+      <w:tabs>
+        <w:tab w:val="clear" w:pos="709"/>
+        <w:tab w:val="right" w:pos="9638" w:leader="dot"/>
+      </w:tabs>
+      <w:ind w:left="0" w:hanging="0"/>
+    </w:pPr>
+    <w:rPr/>
+  </w:style>
+  <w:style w:type="paragraph" w:styleId="Contents2">
+    <w:name w:val="TOC 2"/>
+    <w:basedOn w:val="Index"/>
+    <w:pPr>
+      <w:tabs>
+        <w:tab w:val="clear" w:pos="709"/>
+        <w:tab w:val="right" w:pos="9355" w:leader="dot"/>
+      </w:tabs>
+      <w:ind w:left="283" w:hanging="0"/>
+    </w:pPr>
+    <w:rPr/>
+  </w:style>
+  <w:style w:type="paragraph" w:styleId="Contents3">
+    <w:name w:val="TOC 3"/>
+    <w:basedOn w:val="Index"/>
+    <w:pPr>
+      <w:tabs>
+        <w:tab w:val="clear" w:pos="709"/>
+        <w:tab w:val="right" w:pos="9072" w:leader="dot"/>
+      </w:tabs>
+      <w:ind w:left="566" w:hanging="0"/>
+    </w:pPr>
+    <w:rPr/>
+  </w:style>
 </w:styles>
 </file>
</xml_diff>

<commit_message>
Push: chapter 1 cs520 translated to vietnamese
</commit_message>
<xml_diff>
--- a/_word/2021-06-25-what-is-knowledge-graph.docx
+++ b/_word/2021-06-25-what-is-knowledge-graph.docx
@@ -7,7 +7,7 @@
         <w:pStyle w:val="Heading1"/>
         <w:numPr>
           <w:ilvl w:val="0"/>
-          <w:numId w:val="2"/>
+          <w:numId w:val="3"/>
         </w:numPr>
         <w:spacing w:before="240" w:after="120"/>
         <w:jc w:val="center"/>
@@ -228,6 +228,10 @@
     <w:p>
       <w:pPr>
         <w:pStyle w:val="Heading1"/>
+        <w:numPr>
+          <w:ilvl w:val="0"/>
+          <w:numId w:val="2"/>
+        </w:numPr>
         <w:rPr/>
       </w:pPr>
       <w:bookmarkStart w:id="1" w:name="__RefHeading___Toc449_3672256279"/>
@@ -240,6 +244,10 @@
     <w:p>
       <w:pPr>
         <w:pStyle w:val="Heading2"/>
+        <w:numPr>
+          <w:ilvl w:val="1"/>
+          <w:numId w:val="2"/>
+        </w:numPr>
         <w:rPr>
           <w:b/>
           <w:b/>
@@ -262,7 +270,7 @@
       </w:pPr>
       <w:r>
         <w:rPr/>
-        <w:t>Đồ thị tri thức là trừu tượng rất hợp lý cho việc tổ chức tri thức có cấu trúc của thế giới trên Internet, và như một cách tích hợp rút trích thông tin từ nhiều nguồn dữ liệu. Đồ thị tri thức cũng đóng vai trò trung tâm trong Machine Learning (Học Máy) như một phương pháp kết hợp tri thức nhân loại, như một mục tiêu biểu diễn tri thức (Knowledge Representation) với những tri thức đã được rút trích, và giải thích những gì học được.</w:t>
+        <w:t>Đồ thị tri thức là một cấu trúc trừu tượng rất hợp lý, hấp dẫn cho việc tổ chức tri thức có cấu trúc của thế giới trên Internet, và như một cách tích hợp rút trích thông tin từ nhiều nguồn dữ liệu. Đồ thị tri thức cũng đóng vai trò trung tâm trong Machine Learning (Học Máy) như một phương pháp kết hợp tri thức nhân loại, như một mục tiêu biểu diễn tri thức (Knowledge Representation) với những tri thức đã được rút trích, và giải thích những gì học được.</w:t>
       </w:r>
     </w:p>
     <w:p>
@@ -327,7 +335,7 @@
         <w:pStyle w:val="Heading2"/>
         <w:numPr>
           <w:ilvl w:val="1"/>
-          <w:numId w:val="2"/>
+          <w:numId w:val="3"/>
         </w:numPr>
         <w:rPr>
           <w:b/>
@@ -632,7 +640,7 @@
         <w:pStyle w:val="Heading2"/>
         <w:numPr>
           <w:ilvl w:val="1"/>
-          <w:numId w:val="2"/>
+          <w:numId w:val="3"/>
         </w:numPr>
         <w:rPr>
           <w:b/>
@@ -686,7 +694,7 @@
         <w:pStyle w:val="Heading3"/>
         <w:numPr>
           <w:ilvl w:val="2"/>
-          <w:numId w:val="2"/>
+          <w:numId w:val="3"/>
         </w:numPr>
         <w:rPr>
           <w:b/>
@@ -951,7 +959,7 @@
         <w:pStyle w:val="Heading3"/>
         <w:numPr>
           <w:ilvl w:val="2"/>
-          <w:numId w:val="2"/>
+          <w:numId w:val="3"/>
         </w:numPr>
         <w:rPr>
           <w:b/>
@@ -1051,7 +1059,7 @@
         <w:pStyle w:val="Heading2"/>
         <w:numPr>
           <w:ilvl w:val="1"/>
-          <w:numId w:val="2"/>
+          <w:numId w:val="3"/>
         </w:numPr>
         <w:rPr>
           <w:b/>
@@ -1197,7 +1205,7 @@
         <w:pStyle w:val="Heading3"/>
         <w:numPr>
           <w:ilvl w:val="2"/>
-          <w:numId w:val="2"/>
+          <w:numId w:val="3"/>
         </w:numPr>
         <w:rPr>
           <w:b/>
@@ -1506,7 +1514,7 @@
         <w:pStyle w:val="Heading3"/>
         <w:numPr>
           <w:ilvl w:val="2"/>
-          <w:numId w:val="2"/>
+          <w:numId w:val="3"/>
         </w:numPr>
         <w:rPr>
           <w:b/>
@@ -3345,7 +3353,7 @@
         <w:pStyle w:val="Heading2"/>
         <w:numPr>
           <w:ilvl w:val="1"/>
-          <w:numId w:val="2"/>
+          <w:numId w:val="3"/>
         </w:numPr>
         <w:rPr>
           <w:b/>
@@ -3897,11 +3905,133 @@
       </w:pPr>
     </w:lvl>
   </w:abstractNum>
+  <w:abstractNum w:abstractNumId="3">
+    <w:lvl w:ilvl="0">
+      <w:start w:val="1"/>
+      <w:numFmt w:val="none"/>
+      <w:suff w:val="nothing"/>
+      <w:lvlText w:val=""/>
+      <w:lvlJc w:val="left"/>
+      <w:pPr>
+        <w:tabs>
+          <w:tab w:val="num" w:pos="0"/>
+        </w:tabs>
+        <w:ind w:left="0" w:hanging="0"/>
+      </w:pPr>
+    </w:lvl>
+    <w:lvl w:ilvl="1">
+      <w:start w:val="1"/>
+      <w:numFmt w:val="none"/>
+      <w:suff w:val="nothing"/>
+      <w:lvlText w:val=""/>
+      <w:lvlJc w:val="left"/>
+      <w:pPr>
+        <w:tabs>
+          <w:tab w:val="num" w:pos="0"/>
+        </w:tabs>
+        <w:ind w:left="0" w:hanging="0"/>
+      </w:pPr>
+    </w:lvl>
+    <w:lvl w:ilvl="2">
+      <w:start w:val="1"/>
+      <w:numFmt w:val="none"/>
+      <w:suff w:val="nothing"/>
+      <w:lvlText w:val=""/>
+      <w:lvlJc w:val="left"/>
+      <w:pPr>
+        <w:tabs>
+          <w:tab w:val="num" w:pos="0"/>
+        </w:tabs>
+        <w:ind w:left="0" w:hanging="0"/>
+      </w:pPr>
+    </w:lvl>
+    <w:lvl w:ilvl="3">
+      <w:start w:val="1"/>
+      <w:numFmt w:val="none"/>
+      <w:suff w:val="nothing"/>
+      <w:lvlText w:val=""/>
+      <w:lvlJc w:val="left"/>
+      <w:pPr>
+        <w:tabs>
+          <w:tab w:val="num" w:pos="0"/>
+        </w:tabs>
+        <w:ind w:left="0" w:hanging="0"/>
+      </w:pPr>
+    </w:lvl>
+    <w:lvl w:ilvl="4">
+      <w:start w:val="1"/>
+      <w:numFmt w:val="none"/>
+      <w:suff w:val="nothing"/>
+      <w:lvlText w:val=""/>
+      <w:lvlJc w:val="left"/>
+      <w:pPr>
+        <w:tabs>
+          <w:tab w:val="num" w:pos="0"/>
+        </w:tabs>
+        <w:ind w:left="0" w:hanging="0"/>
+      </w:pPr>
+    </w:lvl>
+    <w:lvl w:ilvl="5">
+      <w:start w:val="1"/>
+      <w:numFmt w:val="none"/>
+      <w:suff w:val="nothing"/>
+      <w:lvlText w:val=""/>
+      <w:lvlJc w:val="left"/>
+      <w:pPr>
+        <w:tabs>
+          <w:tab w:val="num" w:pos="0"/>
+        </w:tabs>
+        <w:ind w:left="0" w:hanging="0"/>
+      </w:pPr>
+    </w:lvl>
+    <w:lvl w:ilvl="6">
+      <w:start w:val="1"/>
+      <w:numFmt w:val="none"/>
+      <w:suff w:val="nothing"/>
+      <w:lvlText w:val=""/>
+      <w:lvlJc w:val="left"/>
+      <w:pPr>
+        <w:tabs>
+          <w:tab w:val="num" w:pos="0"/>
+        </w:tabs>
+        <w:ind w:left="0" w:hanging="0"/>
+      </w:pPr>
+    </w:lvl>
+    <w:lvl w:ilvl="7">
+      <w:start w:val="1"/>
+      <w:numFmt w:val="none"/>
+      <w:suff w:val="nothing"/>
+      <w:lvlText w:val=""/>
+      <w:lvlJc w:val="left"/>
+      <w:pPr>
+        <w:tabs>
+          <w:tab w:val="num" w:pos="0"/>
+        </w:tabs>
+        <w:ind w:left="0" w:hanging="0"/>
+      </w:pPr>
+    </w:lvl>
+    <w:lvl w:ilvl="8">
+      <w:start w:val="1"/>
+      <w:numFmt w:val="none"/>
+      <w:suff w:val="nothing"/>
+      <w:lvlText w:val=""/>
+      <w:lvlJc w:val="left"/>
+      <w:pPr>
+        <w:tabs>
+          <w:tab w:val="num" w:pos="0"/>
+        </w:tabs>
+        <w:ind w:left="0" w:hanging="0"/>
+      </w:pPr>
+    </w:lvl>
+  </w:abstractNum>
   <w:num w:numId="1">
     <w:abstractNumId w:val="1"/>
   </w:num>
   <w:num w:numId="2">
     <w:abstractNumId w:val="2"/>
+  </w:num>
+  <w:num w:numId="3">
+    <w:abstractNumId w:val="3"/>
   </w:num>
 </w:numbering>
 </file>

</xml_diff>

<commit_message>
Push: chapter 1, 2, 3, 4  cs520 translated to vietnamese
</commit_message>
<xml_diff>
--- a/_word/2021-06-25-what-is-knowledge-graph.docx
+++ b/_word/2021-06-25-what-is-knowledge-graph.docx
@@ -397,31 +397,7 @@
       </w:pPr>
       <w:r>
         <w:rPr/>
-        <w:t xml:space="preserve">Tổng quát hơn, cho một tập các nút N, và một tập các nhãn L, một đồ thị tri thức là một tập hợp con của tích hữu hướng $N </w:t>
-      </w:r>
-      <w:r>
-        <w:rPr/>
-        <w:t>\times</w:t>
-      </w:r>
-      <w:r>
-        <w:rPr/>
-        <w:t xml:space="preserve"> L </w:t>
-      </w:r>
-      <w:r>
-        <w:rPr/>
-        <w:t>\times</w:t>
-      </w:r>
-      <w:r>
-        <w:rPr/>
-        <w:t xml:space="preserve"> N</w:t>
-      </w:r>
-      <w:r>
-        <w:rPr/>
-        <w:t>$</w:t>
-      </w:r>
-      <w:r>
-        <w:rPr/>
-        <w:t>. Mỗi thành phần trong tập này được gọi là một bộ ba và có thể trực quan như sau:</w:t>
+        <w:t>Tổng quát hơn, cho một tập các nút $N$, và một tập các nhãn $L4, một đồ thị tri thức là một tập hợp con của tích hữu hướng $N \times L \times N$. Mỗi thành phần trong tập này được gọi là một bộ ba và có thể trực quan như sau:</w:t>
       </w:r>
     </w:p>
     <w:p>
@@ -601,71 +577,7 @@
       </w:pPr>
       <w:r>
         <w:rPr/>
-        <w:t xml:space="preserve">Một đường đi (Path) trong một đồ thị G là một chuỗi các node </w:t>
-      </w:r>
-      <w:r>
-        <w:rPr/>
-        <w:t>$</w:t>
-      </w:r>
-      <w:r>
-        <w:rPr/>
-        <w:t>(v_1, v_2, …, v_n)</w:t>
-      </w:r>
-      <w:r>
-        <w:rPr/>
-        <w:t>$</w:t>
-      </w:r>
-      <w:r>
-        <w:rPr/>
-        <w:t xml:space="preserve">  trong đó bất kỳ một node i nào thuộc N với </w:t>
-      </w:r>
-      <w:r>
-        <w:rPr/>
-        <w:t>$</w:t>
-      </w:r>
-      <w:r>
-        <w:rPr/>
-        <w:t>1 \leq i &lt; n</w:t>
-      </w:r>
-      <w:r>
-        <w:rPr/>
-        <w:t>$</w:t>
-      </w:r>
-      <w:r>
-        <w:rPr/>
-        <w:t xml:space="preserve">, tồn tại một cạnh liên kết từ </w:t>
-      </w:r>
-      <w:r>
-        <w:rPr/>
-        <w:t>$</w:t>
-      </w:r>
-      <w:r>
-        <w:rPr/>
-        <w:t>v_i</w:t>
-      </w:r>
-      <w:r>
-        <w:rPr/>
-        <w:t>$</w:t>
-      </w:r>
-      <w:r>
-        <w:rPr/>
-        <w:t xml:space="preserve"> đến </w:t>
-      </w:r>
-      <w:r>
-        <w:rPr/>
-        <w:t>$</w:t>
-      </w:r>
-      <w:r>
-        <w:rPr/>
-        <w:t>v_{i+1}</w:t>
-      </w:r>
-      <w:r>
-        <w:rPr/>
-        <w:t>$</w:t>
-      </w:r>
-      <w:r>
-        <w:rPr/>
-        <w:t xml:space="preserve">. </w:t>
+        <w:t xml:space="preserve">Một đường đi (Path) trong một đồ thị G là một chuỗi các node $(v_1, v_2, …, v_n)$  trong đó bất kỳ một node i nào thuộc N với $1 \leq i &lt; n$, tồn tại một cạnh liên kết từ $v_i$ đến $v_{i+1}$. </w:t>
       </w:r>
     </w:p>
     <w:p>

</xml_diff>

<commit_message>
Chap 1, 2, 3, 4, 5 completed, continue working for the whole notes
</commit_message>
<xml_diff>
--- a/_word/2021-06-25-what-is-knowledge-graph.docx
+++ b/_word/2021-06-25-what-is-knowledge-graph.docx
@@ -4,14 +4,15 @@
   <w:body>
     <w:p>
       <w:pPr>
-        <w:pStyle w:val="Heading1"/>
+        <w:pStyle w:val="TextBody"/>
         <w:numPr>
           <w:ilvl w:val="0"/>
           <w:numId w:val="3"/>
         </w:numPr>
-        <w:spacing w:before="240" w:after="120"/>
-        <w:jc w:val="center"/>
         <w:rPr>
+          <w:b/>
+          <w:b/>
+          <w:bCs/>
           <w:color w:val="C9211E"/>
         </w:rPr>
       </w:pPr>
@@ -19,6 +20,8 @@
       <w:bookmarkEnd w:id="0"/>
       <w:r>
         <w:rPr>
+          <w:b/>
+          <w:bCs/>
           <w:color w:val="C9211E"/>
         </w:rPr>
         <w:t>ĐỒ THỊ TRI THỨC -  KNOWLEDGE GRAPH</w:t>
@@ -173,7 +176,7 @@
       </w:pPr>
       <w:r>
         <w:rPr/>
-        <w:t>Video của các buổi seminar cũng được công khai trên địa chỉ Youtube:</w:t>
+        <w:t>Video của các buổi seminar trên địa chỉ Youtube:</w:t>
       </w:r>
     </w:p>
     <w:p>
@@ -227,17 +230,6 @@
     </w:p>
     <w:p>
       <w:pPr>
-        <w:pStyle w:val="Normal"/>
-        <w:bidi w:val="0"/>
-        <w:jc w:val="left"/>
-        <w:rPr/>
-      </w:pPr>
-      <w:r>
-        <w:rPr/>
-      </w:r>
-    </w:p>
-    <w:p>
-      <w:pPr>
         <w:pStyle w:val="Heading1"/>
         <w:rPr/>
       </w:pPr>
@@ -246,6 +238,16 @@
       <w:r>
         <w:rPr/>
         <w:t>WHAT IS A KNOWLEDGE GRAPH?</w:t>
+      </w:r>
+    </w:p>
+    <w:p>
+      <w:pPr>
+        <w:pStyle w:val="TextBody"/>
+        <w:rPr/>
+      </w:pPr>
+      <w:r>
+        <w:rPr/>
+        <w:t>ĐỒ THỊ TRI THỨC LÀ GÌ?</w:t>
       </w:r>
     </w:p>
     <w:p>

</xml_diff>